<commit_message>
Add mode blocks and img
</commit_message>
<xml_diff>
--- a/План.docx
+++ b/План.docx
@@ -35,7 +35,7 @@
         <w:rPr>
           <w:lang w:val="ru-RU"/>
         </w:rPr>
-        <w:t>Поставить кучу блоков</w:t>
+        <w:t>Сделать других жертв</w:t>
       </w:r>
     </w:p>
     <w:p>
@@ -53,10 +53,8 @@
         <w:rPr>
           <w:lang w:val="ru-RU"/>
         </w:rPr>
-        <w:t>Сделать других жертв</w:t>
+        <w:t>Сделать анимацию</w:t>
       </w:r>
-      <w:bookmarkStart w:id="0" w:name="_GoBack"/>
-      <w:bookmarkEnd w:id="0"/>
     </w:p>
     <w:p>
       <w:pPr>
@@ -73,24 +71,6 @@
         <w:rPr>
           <w:lang w:val="ru-RU"/>
         </w:rPr>
-        <w:t>Сделать анимацию</w:t>
-      </w:r>
-    </w:p>
-    <w:p>
-      <w:pPr>
-        <w:pStyle w:val="a3"/>
-        <w:numPr>
-          <w:ilvl w:val="0"/>
-          <w:numId w:val="1"/>
-        </w:numPr>
-        <w:rPr>
-          <w:lang w:val="ru-RU"/>
-        </w:rPr>
-      </w:pPr>
-      <w:r>
-        <w:rPr>
-          <w:lang w:val="ru-RU"/>
-        </w:rPr>
         <w:t>Реализовать минимальные навыки</w:t>
       </w:r>
     </w:p>
@@ -101,6 +81,8 @@
           <w:lang w:val="ru-RU"/>
         </w:rPr>
       </w:pPr>
+      <w:bookmarkStart w:id="0" w:name="_GoBack"/>
+      <w:bookmarkEnd w:id="0"/>
     </w:p>
     <w:sectPr>
       <w:pgSz w:w="11906" w:h="16838"/>

</xml_diff>